<commit_message>
Added New SA Module
</commit_message>
<xml_diff>
--- a/Screenshots/SSO/TS003/TS003.docx
+++ b/Screenshots/SSO/TS003/TS003.docx
@@ -46,6 +46,17 @@
           </w:p>
         </w:tc>
       </w:tr>
+    </w:tbl>
+    <w:p/>
+    <w:tbl>
+      <w:tblPr>
+        <w:tblStyle w:val="TableGrid"/>
+        <w:tblW w:type="auto" w:w="0"/>
+        <w:tblLook w:firstColumn="1" w:firstRow="1" w:lastColumn="0" w:lastRow="0" w:noHBand="0" w:noVBand="1" w:val="04A0"/>
+      </w:tblPr>
+      <w:tblGrid>
+        <w:gridCol w:w="8640"/>
+      </w:tblGrid>
       <w:tr>
         <w:tc>
           <w:tcPr>

</xml_diff>